<commit_message>
Upgraded .net framework and added copy only children option
</commit_message>
<xml_diff>
--- a/Source/windows app/output/CMS Commander usage.docx
+++ b/Source/windows app/output/CMS Commander usage.docx
@@ -6,18 +6,106 @@
       <w:pPr>
         <w:pStyle w:val="Overskrift2"/>
         <w:jc w:val="center"/>
-      </w:pPr>
-      <w:r>
+        <w:rPr>
+          <w:lang w:val="en-US"/>
+        </w:rPr>
+      </w:pPr>
+      <w:r>
+        <w:rPr>
+          <w:lang w:val="en-US"/>
+        </w:rPr>
         <w:t>CMS Commander</w:t>
       </w:r>
     </w:p>
-    <w:p/>
-    <w:p/>
+    <w:p>
+      <w:pPr>
+        <w:rPr>
+          <w:lang w:val="en-US"/>
+        </w:rPr>
+      </w:pPr>
+    </w:p>
+    <w:p>
+      <w:pPr>
+        <w:rPr>
+          <w:lang w:val="en-US"/>
+        </w:rPr>
+      </w:pPr>
+      <w:r>
+        <w:rPr>
+          <w:lang w:val="en-US"/>
+        </w:rPr>
+        <w:t xml:space="preserve">Author: </w:t>
+      </w:r>
+    </w:p>
+    <w:p>
+      <w:pPr>
+        <w:rPr>
+          <w:lang w:val="en-US"/>
+        </w:rPr>
+      </w:pPr>
+      <w:r>
+        <w:rPr>
+          <w:lang w:val="en-US"/>
+        </w:rPr>
+        <w:t>Uffe Hammer</w:t>
+      </w:r>
+    </w:p>
+    <w:p>
+      <w:pPr>
+        <w:rPr>
+          <w:lang w:val="en-US"/>
+        </w:rPr>
+      </w:pPr>
+      <w:hyperlink r:id="rId4" w:history="1">
+        <w:r>
+          <w:rPr>
+            <w:rStyle w:val="Hyperlink"/>
+            <w:lang w:val="en-US"/>
+          </w:rPr>
+          <w:t>https://github.com/UffeHammer/CMS-Commander</w:t>
+        </w:r>
+      </w:hyperlink>
+    </w:p>
+    <w:p>
+      <w:pPr>
+        <w:rPr>
+          <w:lang w:val="en-US"/>
+        </w:rPr>
+      </w:pPr>
+    </w:p>
+    <w:p>
+      <w:pPr>
+        <w:rPr>
+          <w:lang w:val="en-US"/>
+        </w:rPr>
+      </w:pPr>
+      <w:bookmarkStart w:id="0" w:name="_GoBack"/>
+      <w:bookmarkEnd w:id="0"/>
+      <w:r>
+        <w:rPr>
+          <w:lang w:val="en-US"/>
+        </w:rPr>
+        <w:br w:type="page"/>
+      </w:r>
+    </w:p>
+    <w:p>
+      <w:pPr>
+        <w:rPr>
+          <w:lang w:val="en-US"/>
+        </w:rPr>
+      </w:pPr>
+    </w:p>
     <w:p>
       <w:pPr>
         <w:pStyle w:val="Overskrift3"/>
-      </w:pPr>
-      <w:r>
+        <w:rPr>
+          <w:lang w:val="en-US"/>
+        </w:rPr>
+      </w:pPr>
+      <w:r>
+        <w:rPr>
+          <w:lang w:val="en-US"/>
+        </w:rPr>
         <w:t>Usage:</w:t>
       </w:r>
     </w:p>
@@ -100,13 +188,7 @@
         <w:rPr>
           <w:lang w:val="en-US"/>
         </w:rPr>
-        <w:t>”</w:t>
-      </w:r>
-      <w:r>
-        <w:rPr>
-          <w:lang w:val="en-US"/>
-        </w:rPr>
-        <w:t>CMS Commander</w:t>
+        <w:t>”CMS Commander</w:t>
       </w:r>
       <w:r>
         <w:rPr>
@@ -321,108 +403,6 @@
             <wp:extent cx="6120130" cy="3315335"/>
             <wp:effectExtent l="0" t="0" r="0" b="0"/>
             <wp:docPr id="3" name="Billede 3"/>
-            <wp:cNvGraphicFramePr>
-              <a:graphicFrameLocks xmlns:a="http://schemas.openxmlformats.org/drawingml/2006/main" noChangeAspect="1"/>
-            </wp:cNvGraphicFramePr>
-            <a:graphic xmlns:a="http://schemas.openxmlformats.org/drawingml/2006/main">
-              <a:graphicData uri="http://schemas.openxmlformats.org/drawingml/2006/picture">
-                <pic:pic xmlns:pic="http://schemas.openxmlformats.org/drawingml/2006/picture">
-                  <pic:nvPicPr>
-                    <pic:cNvPr id="1" name=""/>
-                    <pic:cNvPicPr/>
-                  </pic:nvPicPr>
-                  <pic:blipFill>
-                    <a:blip r:embed="rId4"/>
-                    <a:stretch>
-                      <a:fillRect/>
-                    </a:stretch>
-                  </pic:blipFill>
-                  <pic:spPr>
-                    <a:xfrm>
-                      <a:off x="0" y="0"/>
-                      <a:ext cx="6120130" cy="3315335"/>
-                    </a:xfrm>
-                    <a:prstGeom prst="rect">
-                      <a:avLst/>
-                    </a:prstGeom>
-                  </pic:spPr>
-                </pic:pic>
-              </a:graphicData>
-            </a:graphic>
-          </wp:inline>
-        </w:drawing>
-      </w:r>
-    </w:p>
-    <w:p>
-      <w:pPr>
-        <w:rPr>
-          <w:lang w:val="en-US"/>
-        </w:rPr>
-      </w:pPr>
-    </w:p>
-    <w:p>
-      <w:pPr>
-        <w:rPr>
-          <w:lang w:val="en-US"/>
-        </w:rPr>
-      </w:pPr>
-    </w:p>
-    <w:p>
-      <w:pPr>
-        <w:rPr>
-          <w:lang w:val="en-US"/>
-        </w:rPr>
-      </w:pPr>
-      <w:r>
-        <w:rPr>
-          <w:lang w:val="en-US"/>
-        </w:rPr>
-        <w:br w:type="page"/>
-      </w:r>
-    </w:p>
-    <w:p>
-      <w:pPr>
-        <w:rPr>
-          <w:lang w:val="en-US"/>
-        </w:rPr>
-      </w:pPr>
-      <w:r>
-        <w:rPr>
-          <w:lang w:val="en-US"/>
-        </w:rPr>
-        <w:lastRenderedPageBreak/>
-        <w:t>Then launch CMS Commander and s</w:t>
-      </w:r>
-      <w:r>
-        <w:rPr>
-          <w:lang w:val="en-US"/>
-        </w:rPr>
-        <w:t>tart entering the address of the desired website that you want to connect to</w:t>
-      </w:r>
-      <w:r>
-        <w:rPr>
-          <w:lang w:val="en-US"/>
-        </w:rPr>
-        <w:t>, and click the connect button</w:t>
-      </w:r>
-      <w:r>
-        <w:rPr>
-          <w:lang w:val="en-US"/>
-        </w:rPr>
-        <w:t>.</w:t>
-      </w:r>
-    </w:p>
-    <w:p>
-      <w:r>
-        <w:rPr>
-          <w:noProof/>
-          <w:lang w:eastAsia="da-DK"/>
-        </w:rPr>
-        <w:drawing>
-          <wp:inline distT="0" distB="0" distL="0" distR="0" wp14:anchorId="4F48BCA2" wp14:editId="5E502B87">
-            <wp:extent cx="6120130" cy="3399790"/>
-            <wp:effectExtent l="0" t="0" r="0" b="0"/>
-            <wp:docPr id="1" name="Billede 1"/>
             <wp:cNvGraphicFramePr>
               <a:graphicFrameLocks xmlns:a="http://schemas.openxmlformats.org/drawingml/2006/main" noChangeAspect="1"/>
             </wp:cNvGraphicFramePr>
@@ -442,7 +422,7 @@
                   <pic:spPr>
                     <a:xfrm>
                       <a:off x="0" y="0"/>
-                      <a:ext cx="6120130" cy="3399790"/>
+                      <a:ext cx="6120130" cy="3315335"/>
                     </a:xfrm>
                     <a:prstGeom prst="rect">
                       <a:avLst/>
@@ -461,53 +441,70 @@
           <w:lang w:val="en-US"/>
         </w:rPr>
       </w:pPr>
-      <w:r>
-        <w:rPr>
-          <w:lang w:val="en-US"/>
-        </w:rPr>
-        <w:t>Enter user name and password</w:t>
-      </w:r>
-      <w:r>
-        <w:rPr>
-          <w:lang w:val="en-US"/>
-        </w:rPr>
-        <w:t>, the user needs to ha</w:t>
-      </w:r>
-      <w:r>
-        <w:rPr>
-          <w:lang w:val="en-US"/>
-        </w:rPr>
-        <w:t>ve administrator</w:t>
-      </w:r>
-      <w:r>
-        <w:rPr>
-          <w:lang w:val="en-US"/>
-        </w:rPr>
-        <w:t xml:space="preserve"> rights</w:t>
-      </w:r>
-      <w:r>
-        <w:rPr>
-          <w:lang w:val="en-US"/>
-        </w:rPr>
-        <w:t>:</w:t>
-      </w:r>
-    </w:p>
-    <w:p>
-      <w:pPr>
-        <w:rPr>
-          <w:lang w:val="en-US"/>
-        </w:rPr>
-      </w:pPr>
+    </w:p>
+    <w:p>
+      <w:pPr>
+        <w:rPr>
+          <w:lang w:val="en-US"/>
+        </w:rPr>
+      </w:pPr>
+    </w:p>
+    <w:p>
+      <w:pPr>
+        <w:rPr>
+          <w:lang w:val="en-US"/>
+        </w:rPr>
+      </w:pPr>
+      <w:r>
+        <w:rPr>
+          <w:lang w:val="en-US"/>
+        </w:rPr>
+        <w:br w:type="page"/>
+      </w:r>
+    </w:p>
+    <w:p>
+      <w:pPr>
+        <w:rPr>
+          <w:lang w:val="en-US"/>
+        </w:rPr>
+      </w:pPr>
+      <w:r>
+        <w:rPr>
+          <w:lang w:val="en-US"/>
+        </w:rPr>
+        <w:lastRenderedPageBreak/>
+        <w:t>Then launch CMS Commander and s</w:t>
+      </w:r>
+      <w:r>
+        <w:rPr>
+          <w:lang w:val="en-US"/>
+        </w:rPr>
+        <w:t>tart entering the address of the desired website that you want to connect to</w:t>
+      </w:r>
+      <w:r>
+        <w:rPr>
+          <w:lang w:val="en-US"/>
+        </w:rPr>
+        <w:t>, and click the connect button</w:t>
+      </w:r>
+      <w:r>
+        <w:rPr>
+          <w:lang w:val="en-US"/>
+        </w:rPr>
+        <w:t>.</w:t>
+      </w:r>
+    </w:p>
+    <w:p>
       <w:r>
         <w:rPr>
           <w:noProof/>
           <w:lang w:eastAsia="da-DK"/>
         </w:rPr>
         <w:drawing>
-          <wp:inline distT="0" distB="0" distL="0" distR="0" wp14:anchorId="0CBA00BB" wp14:editId="48CC93CF">
-            <wp:extent cx="2572870" cy="1761555"/>
+          <wp:inline distT="0" distB="0" distL="0" distR="0" wp14:anchorId="4F48BCA2" wp14:editId="5E502B87">
+            <wp:extent cx="6120130" cy="3399790"/>
             <wp:effectExtent l="0" t="0" r="0" b="0"/>
-            <wp:docPr id="4" name="Billede 4"/>
+            <wp:docPr id="1" name="Billede 1"/>
             <wp:cNvGraphicFramePr>
               <a:graphicFrameLocks xmlns:a="http://schemas.openxmlformats.org/drawingml/2006/main" noChangeAspect="1"/>
             </wp:cNvGraphicFramePr>
@@ -527,7 +524,7 @@
                   <pic:spPr>
                     <a:xfrm>
                       <a:off x="0" y="0"/>
-                      <a:ext cx="2587118" cy="1771310"/>
+                      <a:ext cx="6120130" cy="3399790"/>
                     </a:xfrm>
                     <a:prstGeom prst="rect">
                       <a:avLst/>
@@ -546,60 +543,35 @@
           <w:lang w:val="en-US"/>
         </w:rPr>
       </w:pPr>
-    </w:p>
-    <w:p>
-      <w:pPr>
-        <w:rPr>
-          <w:lang w:val="en-US"/>
-        </w:rPr>
-      </w:pPr>
-      <w:r>
-        <w:rPr>
-          <w:lang w:val="en-US"/>
-        </w:rPr>
-        <w:br w:type="page"/>
-      </w:r>
-    </w:p>
-    <w:p>
-      <w:pPr>
-        <w:rPr>
-          <w:lang w:val="en-US"/>
-        </w:rPr>
-      </w:pPr>
-      <w:r>
-        <w:rPr>
-          <w:lang w:val="en-US"/>
-        </w:rPr>
-        <w:lastRenderedPageBreak/>
-        <w:t xml:space="preserve">Then you </w:t>
-      </w:r>
-      <w:proofErr w:type="gramStart"/>
-      <w:r>
-        <w:rPr>
-          <w:lang w:val="en-US"/>
-        </w:rPr>
-        <w:t>should be greeted</w:t>
-      </w:r>
-      <w:proofErr w:type="gramEnd"/>
-      <w:r>
-        <w:rPr>
-          <w:lang w:val="en-US"/>
-        </w:rPr>
-        <w:t xml:space="preserve"> with the standard </w:t>
-      </w:r>
-      <w:proofErr w:type="spellStart"/>
-      <w:r>
-        <w:rPr>
-          <w:lang w:val="en-US"/>
-        </w:rPr>
-        <w:t>Sitecore</w:t>
-      </w:r>
-      <w:proofErr w:type="spellEnd"/>
-      <w:r>
-        <w:rPr>
-          <w:lang w:val="en-US"/>
-        </w:rPr>
-        <w:t xml:space="preserve"> tree:</w:t>
+      <w:r>
+        <w:rPr>
+          <w:lang w:val="en-US"/>
+        </w:rPr>
+        <w:t>Enter user name and password</w:t>
+      </w:r>
+      <w:r>
+        <w:rPr>
+          <w:lang w:val="en-US"/>
+        </w:rPr>
+        <w:t>, the user needs to ha</w:t>
+      </w:r>
+      <w:r>
+        <w:rPr>
+          <w:lang w:val="en-US"/>
+        </w:rPr>
+        <w:t>ve administrator</w:t>
+      </w:r>
+      <w:r>
+        <w:rPr>
+          <w:lang w:val="en-US"/>
+        </w:rPr>
+        <w:t xml:space="preserve"> rights</w:t>
+      </w:r>
+      <w:r>
+        <w:rPr>
+          <w:lang w:val="en-US"/>
+        </w:rPr>
+        <w:t>:</w:t>
       </w:r>
     </w:p>
     <w:p>
@@ -614,10 +586,10 @@
           <w:lang w:eastAsia="da-DK"/>
         </w:rPr>
         <w:drawing>
-          <wp:inline distT="0" distB="0" distL="0" distR="0" wp14:anchorId="2C9F9C45" wp14:editId="6AE8DC14">
-            <wp:extent cx="6120130" cy="3399790"/>
+          <wp:inline distT="0" distB="0" distL="0" distR="0" wp14:anchorId="0CBA00BB" wp14:editId="48CC93CF">
+            <wp:extent cx="2572870" cy="1761555"/>
             <wp:effectExtent l="0" t="0" r="0" b="0"/>
-            <wp:docPr id="5" name="Billede 5"/>
+            <wp:docPr id="4" name="Billede 4"/>
             <wp:cNvGraphicFramePr>
               <a:graphicFrameLocks xmlns:a="http://schemas.openxmlformats.org/drawingml/2006/main" noChangeAspect="1"/>
             </wp:cNvGraphicFramePr>
@@ -637,7 +609,7 @@
                   <pic:spPr>
                     <a:xfrm>
                       <a:off x="0" y="0"/>
-                      <a:ext cx="6120130" cy="3399790"/>
+                      <a:ext cx="2587118" cy="1771310"/>
                     </a:xfrm>
                     <a:prstGeom prst="rect">
                       <a:avLst/>
@@ -663,19 +635,53 @@
           <w:lang w:val="en-US"/>
         </w:rPr>
       </w:pPr>
+      <w:r>
+        <w:rPr>
+          <w:lang w:val="en-US"/>
+        </w:rPr>
+        <w:br w:type="page"/>
+      </w:r>
+    </w:p>
+    <w:p>
+      <w:pPr>
+        <w:rPr>
+          <w:lang w:val="en-US"/>
+        </w:rPr>
+      </w:pPr>
+      <w:r>
+        <w:rPr>
+          <w:lang w:val="en-US"/>
+        </w:rPr>
+        <w:lastRenderedPageBreak/>
+        <w:t xml:space="preserve">Then you </w:t>
+      </w:r>
       <w:proofErr w:type="gramStart"/>
       <w:r>
         <w:rPr>
           <w:lang w:val="en-US"/>
         </w:rPr>
-        <w:t>And</w:t>
+        <w:t>should be greeted</w:t>
       </w:r>
       <w:proofErr w:type="gramEnd"/>
       <w:r>
         <w:rPr>
           <w:lang w:val="en-US"/>
         </w:rPr>
-        <w:t xml:space="preserve"> you can log into another site in the opposite pane, so that you are now connected to two different sites:</w:t>
+        <w:t xml:space="preserve"> with the standard </w:t>
+      </w:r>
+      <w:proofErr w:type="spellStart"/>
+      <w:r>
+        <w:rPr>
+          <w:lang w:val="en-US"/>
+        </w:rPr>
+        <w:t>Sitecore</w:t>
+      </w:r>
+      <w:proofErr w:type="spellEnd"/>
+      <w:r>
+        <w:rPr>
+          <w:lang w:val="en-US"/>
+        </w:rPr>
+        <w:t xml:space="preserve"> tree:</w:t>
       </w:r>
     </w:p>
     <w:p>
@@ -690,10 +696,10 @@
           <w:lang w:eastAsia="da-DK"/>
         </w:rPr>
         <w:drawing>
-          <wp:inline distT="0" distB="0" distL="0" distR="0" wp14:anchorId="00C9CD59" wp14:editId="0DBD57CC">
+          <wp:inline distT="0" distB="0" distL="0" distR="0" wp14:anchorId="2C9F9C45" wp14:editId="6AE8DC14">
             <wp:extent cx="6120130" cy="3399790"/>
             <wp:effectExtent l="0" t="0" r="0" b="0"/>
-            <wp:docPr id="8" name="Billede 8"/>
+            <wp:docPr id="5" name="Billede 5"/>
             <wp:cNvGraphicFramePr>
               <a:graphicFrameLocks xmlns:a="http://schemas.openxmlformats.org/drawingml/2006/main" noChangeAspect="1"/>
             </wp:cNvGraphicFramePr>
@@ -732,37 +738,26 @@
           <w:lang w:val="en-US"/>
         </w:rPr>
       </w:pPr>
-      <w:r>
-        <w:rPr>
-          <w:lang w:val="en-US"/>
-        </w:rPr>
-        <w:t>Select which item that you want to copy and which item you want to be the copy destination, by selecting a node in both panes.</w:t>
-      </w:r>
-    </w:p>
-    <w:p>
-      <w:pPr>
-        <w:rPr>
-          <w:lang w:val="en-US"/>
-        </w:rPr>
-      </w:pPr>
-    </w:p>
-    <w:p>
-      <w:pPr>
-        <w:rPr>
-          <w:lang w:val="en-US"/>
-        </w:rPr>
-      </w:pPr>
-      <w:r>
-        <w:rPr>
-          <w:lang w:val="en-US"/>
-        </w:rPr>
-        <w:t>Selecting copy in the left pane brings up the dialog below</w:t>
-      </w:r>
-      <w:r>
-        <w:rPr>
-          <w:lang w:val="en-US"/>
-        </w:rPr>
-        <w:t>:</w:t>
+    </w:p>
+    <w:p>
+      <w:pPr>
+        <w:rPr>
+          <w:lang w:val="en-US"/>
+        </w:rPr>
+      </w:pPr>
+      <w:proofErr w:type="gramStart"/>
+      <w:r>
+        <w:rPr>
+          <w:lang w:val="en-US"/>
+        </w:rPr>
+        <w:t>And</w:t>
+      </w:r>
+      <w:proofErr w:type="gramEnd"/>
+      <w:r>
+        <w:rPr>
+          <w:lang w:val="en-US"/>
+        </w:rPr>
+        <w:t xml:space="preserve"> you can log into another site in the opposite pane, so that you are now connected to two different sites:</w:t>
       </w:r>
     </w:p>
     <w:p>
@@ -777,10 +772,10 @@
           <w:lang w:eastAsia="da-DK"/>
         </w:rPr>
         <w:drawing>
-          <wp:inline distT="0" distB="0" distL="0" distR="0" wp14:anchorId="28FC8A69" wp14:editId="2D0DBED0">
-            <wp:extent cx="3639670" cy="3190100"/>
+          <wp:inline distT="0" distB="0" distL="0" distR="0" wp14:anchorId="00C9CD59" wp14:editId="0DBD57CC">
+            <wp:extent cx="6120130" cy="3399790"/>
             <wp:effectExtent l="0" t="0" r="0" b="0"/>
-            <wp:docPr id="6" name="Billede 6"/>
+            <wp:docPr id="8" name="Billede 8"/>
             <wp:cNvGraphicFramePr>
               <a:graphicFrameLocks xmlns:a="http://schemas.openxmlformats.org/drawingml/2006/main" noChangeAspect="1"/>
             </wp:cNvGraphicFramePr>
@@ -800,6 +795,93 @@
                   <pic:spPr>
                     <a:xfrm>
                       <a:off x="0" y="0"/>
+                      <a:ext cx="6120130" cy="3399790"/>
+                    </a:xfrm>
+                    <a:prstGeom prst="rect">
+                      <a:avLst/>
+                    </a:prstGeom>
+                  </pic:spPr>
+                </pic:pic>
+              </a:graphicData>
+            </a:graphic>
+          </wp:inline>
+        </w:drawing>
+      </w:r>
+    </w:p>
+    <w:p>
+      <w:pPr>
+        <w:rPr>
+          <w:lang w:val="en-US"/>
+        </w:rPr>
+      </w:pPr>
+      <w:r>
+        <w:rPr>
+          <w:lang w:val="en-US"/>
+        </w:rPr>
+        <w:t>Select which item that you want to copy and which item you want to be the copy destination, by selecting a node in both panes.</w:t>
+      </w:r>
+    </w:p>
+    <w:p>
+      <w:pPr>
+        <w:rPr>
+          <w:lang w:val="en-US"/>
+        </w:rPr>
+      </w:pPr>
+    </w:p>
+    <w:p>
+      <w:pPr>
+        <w:rPr>
+          <w:lang w:val="en-US"/>
+        </w:rPr>
+      </w:pPr>
+      <w:r>
+        <w:rPr>
+          <w:lang w:val="en-US"/>
+        </w:rPr>
+        <w:t>Selecting copy in the left pane brings up the dialog below</w:t>
+      </w:r>
+      <w:r>
+        <w:rPr>
+          <w:lang w:val="en-US"/>
+        </w:rPr>
+        <w:t>:</w:t>
+      </w:r>
+    </w:p>
+    <w:p>
+      <w:pPr>
+        <w:rPr>
+          <w:lang w:val="en-US"/>
+        </w:rPr>
+      </w:pPr>
+      <w:r>
+        <w:rPr>
+          <w:noProof/>
+          <w:lang w:eastAsia="da-DK"/>
+        </w:rPr>
+        <w:drawing>
+          <wp:inline distT="0" distB="0" distL="0" distR="0" wp14:anchorId="28FC8A69" wp14:editId="2D0DBED0">
+            <wp:extent cx="3639670" cy="3190100"/>
+            <wp:effectExtent l="0" t="0" r="0" b="0"/>
+            <wp:docPr id="6" name="Billede 6"/>
+            <wp:cNvGraphicFramePr>
+              <a:graphicFrameLocks xmlns:a="http://schemas.openxmlformats.org/drawingml/2006/main" noChangeAspect="1"/>
+            </wp:cNvGraphicFramePr>
+            <a:graphic xmlns:a="http://schemas.openxmlformats.org/drawingml/2006/main">
+              <a:graphicData uri="http://schemas.openxmlformats.org/drawingml/2006/picture">
+                <pic:pic xmlns:pic="http://schemas.openxmlformats.org/drawingml/2006/picture">
+                  <pic:nvPicPr>
+                    <pic:cNvPr id="1" name=""/>
+                    <pic:cNvPicPr/>
+                  </pic:nvPicPr>
+                  <pic:blipFill>
+                    <a:blip r:embed="rId10"/>
+                    <a:stretch>
+                      <a:fillRect/>
+                    </a:stretch>
+                  </pic:blipFill>
+                  <pic:spPr>
+                    <a:xfrm>
+                      <a:off x="0" y="0"/>
                       <a:ext cx="3656354" cy="3204723"/>
                     </a:xfrm>
                     <a:prstGeom prst="rect">
@@ -911,19 +993,7 @@
           <w:lang w:val="en-US"/>
         </w:rPr>
         <w:br/>
-        <w:t xml:space="preserve">Use names to identify items will copy using the source path </w:t>
-      </w:r>
-      <w:r>
-        <w:rPr>
-          <w:lang w:val="en-US"/>
-        </w:rPr>
-        <w:t>to create the same hierarchy of items at the destination,</w:t>
-      </w:r>
-      <w:r>
-        <w:rPr>
-          <w:lang w:val="en-US"/>
-        </w:rPr>
-        <w:t xml:space="preserve"> but will keep the </w:t>
+        <w:t xml:space="preserve">Use names to identify items will copy using the source path to create the same hierarchy of items at the destination, but will keep the </w:t>
       </w:r>
       <w:r>
         <w:rPr>
@@ -1141,8 +1211,6 @@
         </w:rPr>
         <w:t>’</w:t>
       </w:r>
-      <w:bookmarkStart w:id="0" w:name="_GoBack"/>
-      <w:bookmarkEnd w:id="0"/>
       <w:r>
         <w:rPr>
           <w:lang w:val="en-US"/>
@@ -1155,6 +1223,124 @@
           <w:lang w:val="en-US"/>
         </w:rPr>
         <w:t xml:space="preserve"> when copying them, otherwise content items will no longer be linked correctly to their media items at the destination site.</w:t>
+      </w:r>
+    </w:p>
+    <w:p>
+      <w:pPr>
+        <w:rPr>
+          <w:lang w:val="en-US"/>
+        </w:rPr>
+      </w:pPr>
+    </w:p>
+    <w:p>
+      <w:pPr>
+        <w:pStyle w:val="Overskrift2"/>
+        <w:rPr>
+          <w:lang w:val="en-US"/>
+        </w:rPr>
+      </w:pPr>
+      <w:r>
+        <w:rPr>
+          <w:lang w:val="en-US"/>
+        </w:rPr>
+        <w:t>Disclaimer:</w:t>
+      </w:r>
+    </w:p>
+    <w:p>
+      <w:pPr>
+        <w:rPr>
+          <w:lang w:val="en-US"/>
+        </w:rPr>
+      </w:pPr>
+      <w:r>
+        <w:rPr>
+          <w:lang w:val="en-US"/>
+        </w:rPr>
+        <w:t>If anything goes wrong or if there is any loss of data then too bad, this is a free open source project so use at your own risk.</w:t>
+      </w:r>
+    </w:p>
+    <w:p>
+      <w:pPr>
+        <w:rPr>
+          <w:lang w:val="en-US"/>
+        </w:rPr>
+      </w:pPr>
+    </w:p>
+    <w:p>
+      <w:pPr>
+        <w:pStyle w:val="Overskrift2"/>
+        <w:rPr>
+          <w:lang w:val="en-US"/>
+        </w:rPr>
+      </w:pPr>
+      <w:r>
+        <w:rPr>
+          <w:lang w:val="en-US"/>
+        </w:rPr>
+        <w:t>Thanks to the following people for testing:</w:t>
+      </w:r>
+    </w:p>
+    <w:p>
+      <w:pPr>
+        <w:rPr>
+          <w:lang w:val="en-US"/>
+        </w:rPr>
+      </w:pPr>
+      <w:r>
+        <w:rPr>
+          <w:lang w:val="en-US"/>
+        </w:rPr>
+        <w:t xml:space="preserve">Mark </w:t>
+      </w:r>
+      <w:proofErr w:type="spellStart"/>
+      <w:r>
+        <w:rPr>
+          <w:lang w:val="en-US"/>
+        </w:rPr>
+        <w:t>Vassallo</w:t>
+      </w:r>
+      <w:proofErr w:type="spellEnd"/>
+    </w:p>
+    <w:p>
+      <w:pPr>
+        <w:rPr>
+          <w:lang w:val="en-US"/>
+        </w:rPr>
+      </w:pPr>
+      <w:proofErr w:type="spellStart"/>
+      <w:r>
+        <w:rPr>
+          <w:lang w:val="en-US"/>
+        </w:rPr>
+        <w:t>Motiejus</w:t>
+      </w:r>
+      <w:proofErr w:type="spellEnd"/>
+      <w:r>
+        <w:rPr>
+          <w:lang w:val="en-US"/>
+        </w:rPr>
+        <w:t xml:space="preserve"> </w:t>
+      </w:r>
+      <w:proofErr w:type="spellStart"/>
+      <w:r>
+        <w:rPr>
+          <w:lang w:val="en-US"/>
+        </w:rPr>
+        <w:t>Bagdonas</w:t>
+      </w:r>
+      <w:proofErr w:type="spellEnd"/>
+    </w:p>
+    <w:p>
+      <w:pPr>
+        <w:rPr>
+          <w:lang w:val="en-US"/>
+        </w:rPr>
+      </w:pPr>
+      <w:r>
+        <w:rPr>
+          <w:lang w:val="en-US"/>
+        </w:rPr>
+        <w:t>Joachim Schiødtz</w:t>
       </w:r>
     </w:p>
     <w:sectPr>
@@ -1692,6 +1878,17 @@
       <w:szCs w:val="24"/>
     </w:rPr>
   </w:style>
+  <w:style w:type="character" w:styleId="Hyperlink">
+    <w:name w:val="Hyperlink"/>
+    <w:basedOn w:val="Standardskrifttypeiafsnit"/>
+    <w:uiPriority w:val="99"/>
+    <w:unhideWhenUsed/>
+    <w:rsid w:val="000C27E2"/>
+    <w:rPr>
+      <w:color w:val="0563C1" w:themeColor="hyperlink"/>
+      <w:u w:val="single"/>
+    </w:rPr>
+  </w:style>
 </w:styles>
 </file>
 

</xml_diff>